<commit_message>
derive_chemistry function in Python
</commit_message>
<xml_diff>
--- a/docs/ReadingScientificPapers.docx
+++ b/docs/ReadingScientificPapers.docx
@@ -1011,7 +1011,28 @@
         <w:rPr>
           <w:lang w:val="en-CH"/>
         </w:rPr>
-        <w:t xml:space="preserve"> were chosen.</w:t>
+        <w:t xml:space="preserve"> were chosen</w:t>
+      </w:r>
+      <w:r>
+        <w:rPr>
+          <w:lang w:val="en-CH"/>
+        </w:rPr>
+        <w:t xml:space="preserve"> based on drug discover</w:t>
+      </w:r>
+      <w:r>
+        <w:t>y</w:t>
+      </w:r>
+      <w:r>
+        <w:rPr>
+          <w:lang w:val="en-CH"/>
+        </w:rPr>
+        <w:t xml:space="preserve"> methods</w:t>
+      </w:r>
+      <w:r>
+        <w:rPr>
+          <w:lang w:val="en-CH"/>
+        </w:rPr>
+        <w:t>.</w:t>
       </w:r>
       <w:r>
         <w:rPr>
@@ -2096,52 +2117,29 @@
     <w:p>
       <w:pPr>
         <w:rPr>
-          <w:rStyle w:val="Emphasis"/>
-          <w:i w:val="0"/>
-          <w:iCs w:val="0"/>
-        </w:rPr>
-      </w:pPr>
-    </w:p>
-    <w:p>
-      <w:pPr>
-        <w:rPr>
           <w:lang w:val="en-CH"/>
         </w:rPr>
       </w:pPr>
-      <w:r>
-        <w:rPr>
-          <w:rStyle w:val="Emphasis"/>
-          <w:i w:val="0"/>
-          <w:iCs w:val="0"/>
-        </w:rPr>
-        <w:t xml:space="preserve">I think the </w:t>
-      </w:r>
-      <w:r>
+    </w:p>
+    <w:p>
+      <w:pPr>
         <w:rPr>
           <w:lang w:val="en-CH"/>
         </w:rPr>
-        <w:t xml:space="preserve">21 properties describing metabolite constitution, geometry, or </w:t>
-      </w:r>
+      </w:pPr>
       <w:r>
         <w:rPr>
           <w:lang w:val="en-CH"/>
         </w:rPr>
-        <w:t xml:space="preserve">topoligy are well sourced and the clustering of the 5 main metabolic functions is convincing with the perfomed PCAs. </w:t>
-      </w:r>
-    </w:p>
-    <w:p>
-      <w:pPr>
+        <w:t xml:space="preserve">The differentiation performed between the tropical and temperated plants is not entirely clear to me. </w:t>
+      </w:r>
+    </w:p>
+    <w:p>
+      <w:r>
         <w:rPr>
           <w:lang w:val="en-CH"/>
         </w:rPr>
-      </w:pPr>
-    </w:p>
-    <w:p>
-      <w:r>
-        <w:rPr>
-          <w:lang w:val="en-CH"/>
-        </w:rPr>
-        <w:t xml:space="preserve">The differentiation performed between the tropical and temperated plants is not entirely clear to me. </w:t>
+        <w:t xml:space="preserve">As well as the source and relevance of th descripors that were chosen. </w:t>
       </w:r>
     </w:p>
     <w:p/>
@@ -2438,7 +2436,6 @@
           <w:bCs/>
           <w:color w:val="7F7F7F" w:themeColor="text1" w:themeTint="80"/>
         </w:rPr>
-        <w:lastRenderedPageBreak/>
         <w:t>Compelling</w:t>
       </w:r>
       <w:r>
@@ -2517,6 +2514,7 @@
           <w:bCs/>
           <w:color w:val="7F7F7F" w:themeColor="text1" w:themeTint="80"/>
         </w:rPr>
+        <w:lastRenderedPageBreak/>
         <w:t>Solid</w:t>
       </w:r>
       <w:r>
@@ -2691,7 +2689,13 @@
       </w:r>
       <w:proofErr w:type="spellEnd"/>
       <w:r>
-        <w:t xml:space="preserve"> can be of interest for plant and evolutionary biologists as well as functional trait researchers. </w:t>
+        <w:t xml:space="preserve"> can be of interest for plant and evolutionary biologists as well as functional trait researchers</w:t>
+      </w:r>
+      <w:r>
+        <w:t xml:space="preserve"> and ecologist</w:t>
+      </w:r>
+      <w:r>
+        <w:t xml:space="preserve">. </w:t>
       </w:r>
     </w:p>
     <w:p/>

</xml_diff>